<commit_message>
Uploading the updated Week 2 JUNIT HandsOn
</commit_message>
<xml_diff>
--- a/Week 2_JUNIT_HandsOn.docx
+++ b/Week 2_JUNIT_HandsOn.docx
@@ -746,6 +746,7 @@
         <w:rPr>
           <w:b/>
           <w:bCs/>
+          <w:noProof/>
           <w:sz w:val="24"/>
           <w:szCs w:val="24"/>
         </w:rPr>
@@ -799,6 +800,7 @@
         <w:rPr>
           <w:b/>
           <w:bCs/>
+          <w:noProof/>
           <w:sz w:val="24"/>
           <w:szCs w:val="24"/>
         </w:rPr>
@@ -871,6 +873,7 @@
         <w:rPr>
           <w:b/>
           <w:bCs/>
+          <w:noProof/>
           <w:sz w:val="24"/>
           <w:szCs w:val="24"/>
         </w:rPr>
@@ -1004,6 +1007,7 @@
         <w:rPr>
           <w:b/>
           <w:bCs/>
+          <w:noProof/>
           <w:sz w:val="24"/>
           <w:szCs w:val="24"/>
         </w:rPr>
@@ -1057,6 +1061,7 @@
         <w:rPr>
           <w:b/>
           <w:bCs/>
+          <w:noProof/>
           <w:sz w:val="24"/>
           <w:szCs w:val="24"/>
         </w:rPr>
@@ -1139,6 +1144,7 @@
         <w:rPr>
           <w:b/>
           <w:bCs/>
+          <w:noProof/>
           <w:sz w:val="24"/>
           <w:szCs w:val="24"/>
         </w:rPr>
@@ -1201,6 +1207,233 @@
     </w:p>
     <w:p>
       <w:pPr>
+        <w:rPr>
+          <w:b/>
+          <w:bCs/>
+          <w:sz w:val="32"/>
+          <w:szCs w:val="32"/>
+        </w:rPr>
+      </w:pPr>
+      <w:r>
+        <w:rPr>
+          <w:b/>
+          <w:bCs/>
+          <w:sz w:val="32"/>
+          <w:szCs w:val="32"/>
+        </w:rPr>
+        <w:lastRenderedPageBreak/>
+        <w:t>6. SL4J Logging exercises</w:t>
+      </w:r>
+    </w:p>
+    <w:p>
+      <w:pPr>
+        <w:rPr>
+          <w:b/>
+          <w:bCs/>
+          <w:sz w:val="28"/>
+          <w:szCs w:val="28"/>
+        </w:rPr>
+      </w:pPr>
+      <w:r>
+        <w:rPr>
+          <w:b/>
+          <w:bCs/>
+          <w:sz w:val="28"/>
+          <w:szCs w:val="28"/>
+        </w:rPr>
+        <w:t>Exercise 1: Logging Error Messages and Warning Levels</w:t>
+      </w:r>
+    </w:p>
+    <w:p>
+      <w:pPr>
+        <w:rPr>
+          <w:b/>
+          <w:bCs/>
+          <w:sz w:val="28"/>
+          <w:szCs w:val="28"/>
+        </w:rPr>
+      </w:pPr>
+      <w:r>
+        <w:rPr>
+          <w:b/>
+          <w:bCs/>
+          <w:sz w:val="28"/>
+          <w:szCs w:val="28"/>
+        </w:rPr>
+        <w:drawing>
+          <wp:inline distT="0" distB="0" distL="0" distR="0" wp14:anchorId="0202AC96" wp14:editId="4D62811A">
+            <wp:extent cx="6645910" cy="3375660"/>
+            <wp:effectExtent l="0" t="0" r="2540" b="0"/>
+            <wp:docPr id="425552855" name="Picture 1"/>
+            <wp:cNvGraphicFramePr>
+              <a:graphicFrameLocks xmlns:a="http://schemas.openxmlformats.org/drawingml/2006/main" noChangeAspect="1"/>
+            </wp:cNvGraphicFramePr>
+            <a:graphic xmlns:a="http://schemas.openxmlformats.org/drawingml/2006/main">
+              <a:graphicData uri="http://schemas.openxmlformats.org/drawingml/2006/picture">
+                <pic:pic xmlns:pic="http://schemas.openxmlformats.org/drawingml/2006/picture">
+                  <pic:nvPicPr>
+                    <pic:cNvPr id="425552855" name=""/>
+                    <pic:cNvPicPr/>
+                  </pic:nvPicPr>
+                  <pic:blipFill>
+                    <a:blip r:embed="rId17"/>
+                    <a:stretch>
+                      <a:fillRect/>
+                    </a:stretch>
+                  </pic:blipFill>
+                  <pic:spPr>
+                    <a:xfrm>
+                      <a:off x="0" y="0"/>
+                      <a:ext cx="6645910" cy="3375660"/>
+                    </a:xfrm>
+                    <a:prstGeom prst="rect">
+                      <a:avLst/>
+                    </a:prstGeom>
+                  </pic:spPr>
+                </pic:pic>
+              </a:graphicData>
+            </a:graphic>
+          </wp:inline>
+        </w:drawing>
+      </w:r>
+    </w:p>
+    <w:p>
+      <w:pPr>
+        <w:rPr>
+          <w:b/>
+          <w:bCs/>
+          <w:sz w:val="28"/>
+          <w:szCs w:val="28"/>
+        </w:rPr>
+      </w:pPr>
+      <w:r>
+        <w:rPr>
+          <w:b/>
+          <w:bCs/>
+          <w:sz w:val="28"/>
+          <w:szCs w:val="28"/>
+        </w:rPr>
+        <w:drawing>
+          <wp:inline distT="0" distB="0" distL="0" distR="0" wp14:anchorId="47E03F67" wp14:editId="164B8007">
+            <wp:extent cx="6645910" cy="2578100"/>
+            <wp:effectExtent l="0" t="0" r="2540" b="0"/>
+            <wp:docPr id="1772767917" name="Picture 1"/>
+            <wp:cNvGraphicFramePr>
+              <a:graphicFrameLocks xmlns:a="http://schemas.openxmlformats.org/drawingml/2006/main" noChangeAspect="1"/>
+            </wp:cNvGraphicFramePr>
+            <a:graphic xmlns:a="http://schemas.openxmlformats.org/drawingml/2006/main">
+              <a:graphicData uri="http://schemas.openxmlformats.org/drawingml/2006/picture">
+                <pic:pic xmlns:pic="http://schemas.openxmlformats.org/drawingml/2006/picture">
+                  <pic:nvPicPr>
+                    <pic:cNvPr id="1772767917" name=""/>
+                    <pic:cNvPicPr/>
+                  </pic:nvPicPr>
+                  <pic:blipFill>
+                    <a:blip r:embed="rId18"/>
+                    <a:stretch>
+                      <a:fillRect/>
+                    </a:stretch>
+                  </pic:blipFill>
+                  <pic:spPr>
+                    <a:xfrm>
+                      <a:off x="0" y="0"/>
+                      <a:ext cx="6645910" cy="2578100"/>
+                    </a:xfrm>
+                    <a:prstGeom prst="rect">
+                      <a:avLst/>
+                    </a:prstGeom>
+                  </pic:spPr>
+                </pic:pic>
+              </a:graphicData>
+            </a:graphic>
+          </wp:inline>
+        </w:drawing>
+      </w:r>
+    </w:p>
+    <w:p>
+      <w:pPr>
+        <w:rPr>
+          <w:b/>
+          <w:bCs/>
+          <w:sz w:val="28"/>
+          <w:szCs w:val="28"/>
+        </w:rPr>
+      </w:pPr>
+    </w:p>
+    <w:p>
+      <w:pPr>
+        <w:rPr>
+          <w:b/>
+          <w:bCs/>
+          <w:sz w:val="24"/>
+          <w:szCs w:val="24"/>
+        </w:rPr>
+      </w:pPr>
+      <w:r>
+        <w:rPr>
+          <w:b/>
+          <w:bCs/>
+          <w:sz w:val="24"/>
+          <w:szCs w:val="24"/>
+        </w:rPr>
+        <w:t>OUTPUT:</w:t>
+      </w:r>
+    </w:p>
+    <w:p>
+      <w:pPr>
+        <w:rPr>
+          <w:b/>
+          <w:bCs/>
+          <w:sz w:val="24"/>
+          <w:szCs w:val="24"/>
+        </w:rPr>
+      </w:pPr>
+      <w:r>
+        <w:rPr>
+          <w:b/>
+          <w:bCs/>
+          <w:sz w:val="24"/>
+          <w:szCs w:val="24"/>
+        </w:rPr>
+        <w:drawing>
+          <wp:inline distT="0" distB="0" distL="0" distR="0" wp14:anchorId="014D01FA" wp14:editId="6CB306D0">
+            <wp:extent cx="6645910" cy="1969135"/>
+            <wp:effectExtent l="0" t="0" r="2540" b="0"/>
+            <wp:docPr id="2006901883" name="Picture 1"/>
+            <wp:cNvGraphicFramePr>
+              <a:graphicFrameLocks xmlns:a="http://schemas.openxmlformats.org/drawingml/2006/main" noChangeAspect="1"/>
+            </wp:cNvGraphicFramePr>
+            <a:graphic xmlns:a="http://schemas.openxmlformats.org/drawingml/2006/main">
+              <a:graphicData uri="http://schemas.openxmlformats.org/drawingml/2006/picture">
+                <pic:pic xmlns:pic="http://schemas.openxmlformats.org/drawingml/2006/picture">
+                  <pic:nvPicPr>
+                    <pic:cNvPr id="2006901883" name=""/>
+                    <pic:cNvPicPr/>
+                  </pic:nvPicPr>
+                  <pic:blipFill>
+                    <a:blip r:embed="rId19"/>
+                    <a:stretch>
+                      <a:fillRect/>
+                    </a:stretch>
+                  </pic:blipFill>
+                  <pic:spPr>
+                    <a:xfrm>
+                      <a:off x="0" y="0"/>
+                      <a:ext cx="6645910" cy="1969135"/>
+                    </a:xfrm>
+                    <a:prstGeom prst="rect">
+                      <a:avLst/>
+                    </a:prstGeom>
+                  </pic:spPr>
+                </pic:pic>
+              </a:graphicData>
+            </a:graphic>
+          </wp:inline>
+        </w:drawing>
+      </w:r>
+    </w:p>
+    <w:p>
+      <w:pPr>
         <w:jc w:val="center"/>
         <w:rPr>
           <w:b/>
@@ -1331,7 +1564,7 @@
                     <pic:cNvPicPr/>
                   </pic:nvPicPr>
                   <pic:blipFill rotWithShape="1">
-                    <a:blip r:embed="rId17"/>
+                    <a:blip r:embed="rId20"/>
                     <a:srcRect b="9091"/>
                     <a:stretch>
                       <a:fillRect/>
@@ -1413,7 +1646,7 @@
                     <pic:cNvPicPr/>
                   </pic:nvPicPr>
                   <pic:blipFill>
-                    <a:blip r:embed="rId18"/>
+                    <a:blip r:embed="rId21"/>
                     <a:stretch>
                       <a:fillRect/>
                     </a:stretch>
@@ -1436,46 +1669,6 @@
     </w:p>
     <w:p>
       <w:pPr>
-        <w:rPr>
-          <w:b/>
-          <w:bCs/>
-          <w:sz w:val="24"/>
-          <w:szCs w:val="24"/>
-        </w:rPr>
-      </w:pPr>
-    </w:p>
-    <w:p>
-      <w:pPr>
-        <w:rPr>
-          <w:b/>
-          <w:bCs/>
-          <w:sz w:val="24"/>
-          <w:szCs w:val="24"/>
-        </w:rPr>
-      </w:pPr>
-    </w:p>
-    <w:p>
-      <w:pPr>
-        <w:rPr>
-          <w:b/>
-          <w:bCs/>
-          <w:sz w:val="24"/>
-          <w:szCs w:val="24"/>
-        </w:rPr>
-      </w:pPr>
-    </w:p>
-    <w:p>
-      <w:pPr>
-        <w:rPr>
-          <w:b/>
-          <w:bCs/>
-          <w:sz w:val="24"/>
-          <w:szCs w:val="24"/>
-        </w:rPr>
-      </w:pPr>
-    </w:p>
-    <w:p>
-      <w:pPr>
         <w:jc w:val="center"/>
         <w:rPr>
           <w:b/>
@@ -1484,16 +1677,17 @@
           <w:szCs w:val="32"/>
         </w:rPr>
       </w:pPr>
-      <w:r>
+    </w:p>
+    <w:p>
+      <w:pPr>
+        <w:jc w:val="center"/>
         <w:rPr>
           <w:b/>
           <w:bCs/>
           <w:sz w:val="32"/>
           <w:szCs w:val="32"/>
         </w:rPr>
-        <w:t xml:space="preserve">2. </w:t>
-      </w:r>
-      <w:proofErr w:type="spellStart"/>
+      </w:pPr>
       <w:r>
         <w:rPr>
           <w:b/>
@@ -1501,7 +1695,18 @@
           <w:sz w:val="32"/>
           <w:szCs w:val="32"/>
         </w:rPr>
-        <w:t>JUnit_Advanced</w:t>
+        <w:lastRenderedPageBreak/>
+        <w:t>2. J</w:t>
+      </w:r>
+      <w:proofErr w:type="spellStart"/>
+      <w:r>
+        <w:rPr>
+          <w:b/>
+          <w:bCs/>
+          <w:sz w:val="32"/>
+          <w:szCs w:val="32"/>
+        </w:rPr>
+        <w:t>Unit_Advanced</w:t>
       </w:r>
       <w:proofErr w:type="spellEnd"/>
       <w:r>
@@ -1577,7 +1782,7 @@
                     <pic:cNvPicPr/>
                   </pic:nvPicPr>
                   <pic:blipFill rotWithShape="1">
-                    <a:blip r:embed="rId19"/>
+                    <a:blip r:embed="rId22"/>
                     <a:srcRect b="31079"/>
                     <a:stretch>
                       <a:fillRect/>
@@ -1640,7 +1845,7 @@
                     <pic:cNvPicPr/>
                   </pic:nvPicPr>
                   <pic:blipFill rotWithShape="1">
-                    <a:blip r:embed="rId20"/>
+                    <a:blip r:embed="rId23"/>
                     <a:srcRect b="27997"/>
                     <a:stretch>
                       <a:fillRect/>
@@ -1722,7 +1927,7 @@
                     <pic:cNvPicPr/>
                   </pic:nvPicPr>
                   <pic:blipFill>
-                    <a:blip r:embed="rId21"/>
+                    <a:blip r:embed="rId24"/>
                     <a:stretch>
                       <a:fillRect/>
                     </a:stretch>
@@ -1758,17 +1963,38 @@
         <w:rPr>
           <w:b/>
           <w:bCs/>
-          <w:sz w:val="28"/>
-          <w:szCs w:val="28"/>
-        </w:rPr>
-      </w:pPr>
-      <w:r>
-        <w:rPr>
-          <w:b/>
-          <w:bCs/>
-          <w:sz w:val="28"/>
-          <w:szCs w:val="28"/>
-        </w:rPr>
+          <w:sz w:val="24"/>
+          <w:szCs w:val="24"/>
+        </w:rPr>
+      </w:pPr>
+    </w:p>
+    <w:p>
+      <w:pPr>
+        <w:rPr>
+          <w:b/>
+          <w:bCs/>
+          <w:sz w:val="28"/>
+          <w:szCs w:val="28"/>
+        </w:rPr>
+      </w:pPr>
+    </w:p>
+    <w:p>
+      <w:pPr>
+        <w:rPr>
+          <w:b/>
+          <w:bCs/>
+          <w:sz w:val="28"/>
+          <w:szCs w:val="28"/>
+        </w:rPr>
+      </w:pPr>
+      <w:r>
+        <w:rPr>
+          <w:b/>
+          <w:bCs/>
+          <w:sz w:val="28"/>
+          <w:szCs w:val="28"/>
+        </w:rPr>
+        <w:lastRenderedPageBreak/>
         <w:t>Exercise 2: Test Suites and Categories</w:t>
       </w:r>
     </w:p>
@@ -1805,7 +2031,7 @@
                     <pic:cNvPicPr/>
                   </pic:nvPicPr>
                   <pic:blipFill>
-                    <a:blip r:embed="rId22"/>
+                    <a:blip r:embed="rId25"/>
                     <a:stretch>
                       <a:fillRect/>
                     </a:stretch>
@@ -1898,7 +2124,7 @@
                     <pic:cNvPicPr/>
                   </pic:nvPicPr>
                   <pic:blipFill>
-                    <a:blip r:embed="rId23"/>
+                    <a:blip r:embed="rId26"/>
                     <a:stretch>
                       <a:fillRect/>
                     </a:stretch>
@@ -1938,14 +2164,33 @@
           <w:szCs w:val="24"/>
         </w:rPr>
       </w:pPr>
-      <w:r>
-        <w:rPr>
-          <w:b/>
-          <w:bCs/>
-          <w:sz w:val="24"/>
-          <w:szCs w:val="24"/>
-        </w:rPr>
-        <w:lastRenderedPageBreak/>
+    </w:p>
+    <w:p>
+      <w:pPr>
+        <w:rPr>
+          <w:b/>
+          <w:bCs/>
+          <w:sz w:val="24"/>
+          <w:szCs w:val="24"/>
+        </w:rPr>
+      </w:pPr>
+    </w:p>
+    <w:p>
+      <w:pPr>
+        <w:rPr>
+          <w:b/>
+          <w:bCs/>
+          <w:sz w:val="24"/>
+          <w:szCs w:val="24"/>
+        </w:rPr>
+      </w:pPr>
+      <w:r>
+        <w:rPr>
+          <w:b/>
+          <w:bCs/>
+          <w:sz w:val="24"/>
+          <w:szCs w:val="24"/>
+        </w:rPr>
         <w:t>OUTPUT:</w:t>
       </w:r>
     </w:p>
@@ -1982,7 +2227,7 @@
                     <pic:cNvPicPr/>
                   </pic:nvPicPr>
                   <pic:blipFill>
-                    <a:blip r:embed="rId24"/>
+                    <a:blip r:embed="rId27"/>
                     <a:stretch>
                       <a:fillRect/>
                     </a:stretch>
@@ -2065,7 +2310,7 @@
                     <pic:cNvPicPr/>
                   </pic:nvPicPr>
                   <pic:blipFill>
-                    <a:blip r:embed="rId25"/>
+                    <a:blip r:embed="rId28"/>
                     <a:stretch>
                       <a:fillRect/>
                     </a:stretch>
@@ -2148,7 +2393,7 @@
                     <pic:cNvPicPr/>
                   </pic:nvPicPr>
                   <pic:blipFill>
-                    <a:blip r:embed="rId26"/>
+                    <a:blip r:embed="rId29"/>
                     <a:stretch>
                       <a:fillRect/>
                     </a:stretch>
@@ -2271,7 +2516,7 @@
                     <pic:cNvPicPr/>
                   </pic:nvPicPr>
                   <pic:blipFill>
-                    <a:blip r:embed="rId27"/>
+                    <a:blip r:embed="rId30"/>
                     <a:stretch>
                       <a:fillRect/>
                     </a:stretch>
@@ -2344,7 +2589,7 @@
                     <pic:cNvPicPr/>
                   </pic:nvPicPr>
                   <pic:blipFill>
-                    <a:blip r:embed="rId28"/>
+                    <a:blip r:embed="rId31"/>
                     <a:stretch>
                       <a:fillRect/>
                     </a:stretch>
@@ -2387,13 +2632,467 @@
     </w:p>
     <w:p>
       <w:pPr>
-        <w:rPr>
-          <w:b/>
-          <w:bCs/>
-          <w:sz w:val="24"/>
-          <w:szCs w:val="24"/>
-        </w:rPr>
-      </w:pPr>
+        <w:jc w:val="center"/>
+        <w:rPr>
+          <w:b/>
+          <w:bCs/>
+          <w:sz w:val="32"/>
+          <w:szCs w:val="32"/>
+        </w:rPr>
+      </w:pPr>
+    </w:p>
+    <w:p>
+      <w:pPr>
+        <w:jc w:val="center"/>
+        <w:rPr>
+          <w:b/>
+          <w:bCs/>
+          <w:sz w:val="32"/>
+          <w:szCs w:val="32"/>
+        </w:rPr>
+      </w:pPr>
+      <w:r>
+        <w:rPr>
+          <w:b/>
+          <w:bCs/>
+          <w:sz w:val="32"/>
+          <w:szCs w:val="32"/>
+        </w:rPr>
+        <w:t>6. SL4J Logging exercises</w:t>
+      </w:r>
+    </w:p>
+    <w:p>
+      <w:pPr>
+        <w:jc w:val="center"/>
+        <w:rPr>
+          <w:b/>
+          <w:bCs/>
+          <w:sz w:val="32"/>
+          <w:szCs w:val="32"/>
+        </w:rPr>
+      </w:pPr>
+    </w:p>
+    <w:p>
+      <w:pPr>
+        <w:rPr>
+          <w:b/>
+          <w:bCs/>
+          <w:sz w:val="28"/>
+          <w:szCs w:val="28"/>
+        </w:rPr>
+      </w:pPr>
+      <w:r>
+        <w:rPr>
+          <w:b/>
+          <w:bCs/>
+          <w:sz w:val="28"/>
+          <w:szCs w:val="28"/>
+        </w:rPr>
+        <w:t>Exercise 2: Parameterized Logging</w:t>
+      </w:r>
+    </w:p>
+    <w:p>
+      <w:pPr>
+        <w:rPr>
+          <w:b/>
+          <w:bCs/>
+          <w:sz w:val="24"/>
+          <w:szCs w:val="24"/>
+        </w:rPr>
+      </w:pPr>
+      <w:r>
+        <w:rPr>
+          <w:b/>
+          <w:bCs/>
+          <w:sz w:val="24"/>
+          <w:szCs w:val="24"/>
+        </w:rPr>
+        <w:drawing>
+          <wp:inline distT="0" distB="0" distL="0" distR="0" wp14:anchorId="47160142" wp14:editId="68F0946F">
+            <wp:extent cx="6645910" cy="4159250"/>
+            <wp:effectExtent l="0" t="0" r="2540" b="0"/>
+            <wp:docPr id="1851618923" name="Picture 1"/>
+            <wp:cNvGraphicFramePr>
+              <a:graphicFrameLocks xmlns:a="http://schemas.openxmlformats.org/drawingml/2006/main" noChangeAspect="1"/>
+            </wp:cNvGraphicFramePr>
+            <a:graphic xmlns:a="http://schemas.openxmlformats.org/drawingml/2006/main">
+              <a:graphicData uri="http://schemas.openxmlformats.org/drawingml/2006/picture">
+                <pic:pic xmlns:pic="http://schemas.openxmlformats.org/drawingml/2006/picture">
+                  <pic:nvPicPr>
+                    <pic:cNvPr id="1851618923" name=""/>
+                    <pic:cNvPicPr/>
+                  </pic:nvPicPr>
+                  <pic:blipFill>
+                    <a:blip r:embed="rId32"/>
+                    <a:stretch>
+                      <a:fillRect/>
+                    </a:stretch>
+                  </pic:blipFill>
+                  <pic:spPr>
+                    <a:xfrm>
+                      <a:off x="0" y="0"/>
+                      <a:ext cx="6645910" cy="4159250"/>
+                    </a:xfrm>
+                    <a:prstGeom prst="rect">
+                      <a:avLst/>
+                    </a:prstGeom>
+                  </pic:spPr>
+                </pic:pic>
+              </a:graphicData>
+            </a:graphic>
+          </wp:inline>
+        </w:drawing>
+      </w:r>
+    </w:p>
+    <w:p>
+      <w:pPr>
+        <w:rPr>
+          <w:b/>
+          <w:bCs/>
+          <w:sz w:val="24"/>
+          <w:szCs w:val="24"/>
+        </w:rPr>
+      </w:pPr>
+    </w:p>
+    <w:p>
+      <w:pPr>
+        <w:rPr>
+          <w:b/>
+          <w:bCs/>
+          <w:sz w:val="24"/>
+          <w:szCs w:val="24"/>
+        </w:rPr>
+      </w:pPr>
+      <w:r>
+        <w:rPr>
+          <w:b/>
+          <w:bCs/>
+          <w:sz w:val="24"/>
+          <w:szCs w:val="24"/>
+        </w:rPr>
+        <w:t>OUTPUT:</w:t>
+      </w:r>
+    </w:p>
+    <w:p>
+      <w:pPr>
+        <w:rPr>
+          <w:b/>
+          <w:bCs/>
+          <w:sz w:val="24"/>
+          <w:szCs w:val="24"/>
+        </w:rPr>
+      </w:pPr>
+      <w:r>
+        <w:rPr>
+          <w:b/>
+          <w:bCs/>
+          <w:sz w:val="24"/>
+          <w:szCs w:val="24"/>
+        </w:rPr>
+        <w:drawing>
+          <wp:inline distT="0" distB="0" distL="0" distR="0" wp14:anchorId="30625EC1" wp14:editId="45808E53">
+            <wp:extent cx="6645910" cy="1882775"/>
+            <wp:effectExtent l="0" t="0" r="2540" b="3175"/>
+            <wp:docPr id="1740131396" name="Picture 1"/>
+            <wp:cNvGraphicFramePr>
+              <a:graphicFrameLocks xmlns:a="http://schemas.openxmlformats.org/drawingml/2006/main" noChangeAspect="1"/>
+            </wp:cNvGraphicFramePr>
+            <a:graphic xmlns:a="http://schemas.openxmlformats.org/drawingml/2006/main">
+              <a:graphicData uri="http://schemas.openxmlformats.org/drawingml/2006/picture">
+                <pic:pic xmlns:pic="http://schemas.openxmlformats.org/drawingml/2006/picture">
+                  <pic:nvPicPr>
+                    <pic:cNvPr id="1740131396" name=""/>
+                    <pic:cNvPicPr/>
+                  </pic:nvPicPr>
+                  <pic:blipFill>
+                    <a:blip r:embed="rId33"/>
+                    <a:stretch>
+                      <a:fillRect/>
+                    </a:stretch>
+                  </pic:blipFill>
+                  <pic:spPr>
+                    <a:xfrm>
+                      <a:off x="0" y="0"/>
+                      <a:ext cx="6645910" cy="1882775"/>
+                    </a:xfrm>
+                    <a:prstGeom prst="rect">
+                      <a:avLst/>
+                    </a:prstGeom>
+                  </pic:spPr>
+                </pic:pic>
+              </a:graphicData>
+            </a:graphic>
+          </wp:inline>
+        </w:drawing>
+      </w:r>
+    </w:p>
+    <w:p>
+      <w:pPr>
+        <w:rPr>
+          <w:b/>
+          <w:bCs/>
+          <w:sz w:val="24"/>
+          <w:szCs w:val="24"/>
+        </w:rPr>
+      </w:pPr>
+    </w:p>
+    <w:p>
+      <w:pPr>
+        <w:rPr>
+          <w:b/>
+          <w:bCs/>
+          <w:sz w:val="24"/>
+          <w:szCs w:val="24"/>
+        </w:rPr>
+      </w:pPr>
+    </w:p>
+    <w:p>
+      <w:pPr>
+        <w:rPr>
+          <w:b/>
+          <w:bCs/>
+          <w:sz w:val="24"/>
+          <w:szCs w:val="24"/>
+        </w:rPr>
+      </w:pPr>
+    </w:p>
+    <w:p>
+      <w:pPr>
+        <w:rPr>
+          <w:b/>
+          <w:bCs/>
+          <w:sz w:val="24"/>
+          <w:szCs w:val="24"/>
+        </w:rPr>
+      </w:pPr>
+    </w:p>
+    <w:p>
+      <w:pPr>
+        <w:rPr>
+          <w:b/>
+          <w:bCs/>
+          <w:sz w:val="24"/>
+          <w:szCs w:val="24"/>
+        </w:rPr>
+      </w:pPr>
+    </w:p>
+    <w:p>
+      <w:pPr>
+        <w:rPr>
+          <w:b/>
+          <w:bCs/>
+          <w:sz w:val="28"/>
+          <w:szCs w:val="28"/>
+        </w:rPr>
+      </w:pPr>
+      <w:r>
+        <w:rPr>
+          <w:b/>
+          <w:bCs/>
+          <w:sz w:val="28"/>
+          <w:szCs w:val="28"/>
+        </w:rPr>
+        <w:lastRenderedPageBreak/>
+        <w:t xml:space="preserve">Exercise 3: Using Different </w:t>
+      </w:r>
+      <w:proofErr w:type="spellStart"/>
+      <w:r>
+        <w:rPr>
+          <w:b/>
+          <w:bCs/>
+          <w:sz w:val="28"/>
+          <w:szCs w:val="28"/>
+        </w:rPr>
+        <w:t>Append</w:t>
+      </w:r>
+      <w:r>
+        <w:rPr>
+          <w:b/>
+          <w:bCs/>
+          <w:sz w:val="28"/>
+          <w:szCs w:val="28"/>
+        </w:rPr>
+        <w:t>ers</w:t>
+      </w:r>
+      <w:proofErr w:type="spellEnd"/>
+    </w:p>
+    <w:p>
+      <w:pPr>
+        <w:rPr>
+          <w:b/>
+          <w:bCs/>
+          <w:sz w:val="24"/>
+          <w:szCs w:val="24"/>
+        </w:rPr>
+      </w:pPr>
+      <w:r>
+        <w:rPr>
+          <w:b/>
+          <w:bCs/>
+          <w:sz w:val="24"/>
+          <w:szCs w:val="24"/>
+        </w:rPr>
+        <w:drawing>
+          <wp:inline distT="0" distB="0" distL="0" distR="0" wp14:anchorId="46CBB622" wp14:editId="72A3BC13">
+            <wp:extent cx="6645910" cy="3089275"/>
+            <wp:effectExtent l="0" t="0" r="2540" b="0"/>
+            <wp:docPr id="2519288" name="Picture 1"/>
+            <wp:cNvGraphicFramePr>
+              <a:graphicFrameLocks xmlns:a="http://schemas.openxmlformats.org/drawingml/2006/main" noChangeAspect="1"/>
+            </wp:cNvGraphicFramePr>
+            <a:graphic xmlns:a="http://schemas.openxmlformats.org/drawingml/2006/main">
+              <a:graphicData uri="http://schemas.openxmlformats.org/drawingml/2006/picture">
+                <pic:pic xmlns:pic="http://schemas.openxmlformats.org/drawingml/2006/picture">
+                  <pic:nvPicPr>
+                    <pic:cNvPr id="2519288" name=""/>
+                    <pic:cNvPicPr/>
+                  </pic:nvPicPr>
+                  <pic:blipFill>
+                    <a:blip r:embed="rId34"/>
+                    <a:stretch>
+                      <a:fillRect/>
+                    </a:stretch>
+                  </pic:blipFill>
+                  <pic:spPr>
+                    <a:xfrm>
+                      <a:off x="0" y="0"/>
+                      <a:ext cx="6645910" cy="3089275"/>
+                    </a:xfrm>
+                    <a:prstGeom prst="rect">
+                      <a:avLst/>
+                    </a:prstGeom>
+                  </pic:spPr>
+                </pic:pic>
+              </a:graphicData>
+            </a:graphic>
+          </wp:inline>
+        </w:drawing>
+      </w:r>
+    </w:p>
+    <w:p>
+      <w:pPr>
+        <w:rPr>
+          <w:b/>
+          <w:bCs/>
+          <w:sz w:val="24"/>
+          <w:szCs w:val="24"/>
+        </w:rPr>
+      </w:pPr>
+      <w:r>
+        <w:rPr>
+          <w:b/>
+          <w:bCs/>
+          <w:sz w:val="24"/>
+          <w:szCs w:val="24"/>
+        </w:rPr>
+        <w:drawing>
+          <wp:inline distT="0" distB="0" distL="0" distR="0" wp14:anchorId="196D0029" wp14:editId="608B7F55">
+            <wp:extent cx="6645910" cy="3091815"/>
+            <wp:effectExtent l="0" t="0" r="2540" b="0"/>
+            <wp:docPr id="733761010" name="Picture 1"/>
+            <wp:cNvGraphicFramePr>
+              <a:graphicFrameLocks xmlns:a="http://schemas.openxmlformats.org/drawingml/2006/main" noChangeAspect="1"/>
+            </wp:cNvGraphicFramePr>
+            <a:graphic xmlns:a="http://schemas.openxmlformats.org/drawingml/2006/main">
+              <a:graphicData uri="http://schemas.openxmlformats.org/drawingml/2006/picture">
+                <pic:pic xmlns:pic="http://schemas.openxmlformats.org/drawingml/2006/picture">
+                  <pic:nvPicPr>
+                    <pic:cNvPr id="733761010" name=""/>
+                    <pic:cNvPicPr/>
+                  </pic:nvPicPr>
+                  <pic:blipFill>
+                    <a:blip r:embed="rId35"/>
+                    <a:stretch>
+                      <a:fillRect/>
+                    </a:stretch>
+                  </pic:blipFill>
+                  <pic:spPr>
+                    <a:xfrm>
+                      <a:off x="0" y="0"/>
+                      <a:ext cx="6645910" cy="3091815"/>
+                    </a:xfrm>
+                    <a:prstGeom prst="rect">
+                      <a:avLst/>
+                    </a:prstGeom>
+                  </pic:spPr>
+                </pic:pic>
+              </a:graphicData>
+            </a:graphic>
+          </wp:inline>
+        </w:drawing>
+      </w:r>
+    </w:p>
+    <w:p>
+      <w:pPr>
+        <w:rPr>
+          <w:b/>
+          <w:bCs/>
+          <w:sz w:val="24"/>
+          <w:szCs w:val="24"/>
+        </w:rPr>
+      </w:pPr>
+      <w:r>
+        <w:rPr>
+          <w:b/>
+          <w:bCs/>
+          <w:sz w:val="24"/>
+          <w:szCs w:val="24"/>
+        </w:rPr>
+        <w:t>OUTPUT:</w:t>
+      </w:r>
+    </w:p>
+    <w:p>
+      <w:pPr>
+        <w:rPr>
+          <w:b/>
+          <w:bCs/>
+          <w:sz w:val="24"/>
+          <w:szCs w:val="24"/>
+        </w:rPr>
+      </w:pPr>
+      <w:r>
+        <w:rPr>
+          <w:b/>
+          <w:bCs/>
+          <w:sz w:val="24"/>
+          <w:szCs w:val="24"/>
+        </w:rPr>
+        <w:drawing>
+          <wp:inline distT="0" distB="0" distL="0" distR="0" wp14:anchorId="519B63AF" wp14:editId="1A5C7506">
+            <wp:extent cx="6645910" cy="1810385"/>
+            <wp:effectExtent l="0" t="0" r="2540" b="0"/>
+            <wp:docPr id="530394511" name="Picture 1"/>
+            <wp:cNvGraphicFramePr>
+              <a:graphicFrameLocks xmlns:a="http://schemas.openxmlformats.org/drawingml/2006/main" noChangeAspect="1"/>
+            </wp:cNvGraphicFramePr>
+            <a:graphic xmlns:a="http://schemas.openxmlformats.org/drawingml/2006/main">
+              <a:graphicData uri="http://schemas.openxmlformats.org/drawingml/2006/picture">
+                <pic:pic xmlns:pic="http://schemas.openxmlformats.org/drawingml/2006/picture">
+                  <pic:nvPicPr>
+                    <pic:cNvPr id="530394511" name=""/>
+                    <pic:cNvPicPr/>
+                  </pic:nvPicPr>
+                  <pic:blipFill>
+                    <a:blip r:embed="rId36"/>
+                    <a:stretch>
+                      <a:fillRect/>
+                    </a:stretch>
+                  </pic:blipFill>
+                  <pic:spPr>
+                    <a:xfrm>
+                      <a:off x="0" y="0"/>
+                      <a:ext cx="6645910" cy="1810385"/>
+                    </a:xfrm>
+                    <a:prstGeom prst="rect">
+                      <a:avLst/>
+                    </a:prstGeom>
+                  </pic:spPr>
+                </pic:pic>
+              </a:graphicData>
+            </a:graphic>
+          </wp:inline>
+        </w:drawing>
+      </w:r>
     </w:p>
     <w:sectPr>
       <w:pgSz w:w="11906" w:h="16838"/>

</xml_diff>